<commit_message>
Esto es un segundo commit
</commit_message>
<xml_diff>
--- a/Desktop/Ciberseguridad/Puesta de Producción Segura/Segundo Trimestre/04. 26-04-22/Gitflow.docx
+++ b/Desktop/Ciberseguridad/Puesta de Producción Segura/Segundo Trimestre/04. 26-04-22/Gitflow.docx
@@ -31,7 +31,277 @@
     </w:p>
     <w:p>
       <w:pPr>
-        <w:jc w:val="center"/>
+        <w:rPr>
+          <w:b/>
+          <w:sz w:val="24"/>
+        </w:rPr>
+      </w:pPr>
+      <w:r>
+        <w:rPr>
+          <w:b/>
+          <w:sz w:val="24"/>
+        </w:rPr>
+        <w:t>A</w:t>
+      </w:r>
+    </w:p>
+    <w:p>
+      <w:pPr>
+        <w:rPr>
+          <w:b/>
+          <w:sz w:val="24"/>
+        </w:rPr>
+      </w:pPr>
+      <w:r>
+        <w:rPr>
+          <w:noProof/>
+          <w:lang w:eastAsia="es-ES"/>
+        </w:rPr>
+        <w:drawing>
+          <wp:inline distT="0" distB="0" distL="0" distR="0" wp14:anchorId="296E2B58" wp14:editId="4F872813">
+            <wp:extent cx="5400040" cy="2726690"/>
+            <wp:effectExtent l="0" t="0" r="0" b="0"/>
+            <wp:docPr id="1" name="Imagen 1"/>
+            <wp:cNvGraphicFramePr>
+              <a:graphicFrameLocks xmlns:a="http://schemas.openxmlformats.org/drawingml/2006/main" noChangeAspect="1"/>
+            </wp:cNvGraphicFramePr>
+            <a:graphic xmlns:a="http://schemas.openxmlformats.org/drawingml/2006/main">
+              <a:graphicData uri="http://schemas.openxmlformats.org/drawingml/2006/picture">
+                <pic:pic xmlns:pic="http://schemas.openxmlformats.org/drawingml/2006/picture">
+                  <pic:nvPicPr>
+                    <pic:cNvPr id="1" name=""/>
+                    <pic:cNvPicPr/>
+                  </pic:nvPicPr>
+                  <pic:blipFill>
+                    <a:blip r:embed="rId4"/>
+                    <a:stretch>
+                      <a:fillRect/>
+                    </a:stretch>
+                  </pic:blipFill>
+                  <pic:spPr>
+                    <a:xfrm>
+                      <a:off x="0" y="0"/>
+                      <a:ext cx="5400040" cy="2726690"/>
+                    </a:xfrm>
+                    <a:prstGeom prst="rect">
+                      <a:avLst/>
+                    </a:prstGeom>
+                  </pic:spPr>
+                </pic:pic>
+              </a:graphicData>
+            </a:graphic>
+          </wp:inline>
+        </w:drawing>
+      </w:r>
+    </w:p>
+    <w:p>
+      <w:pPr>
+        <w:rPr>
+          <w:b/>
+          <w:sz w:val="24"/>
+        </w:rPr>
+      </w:pPr>
+      <w:r>
+        <w:rPr>
+          <w:b/>
+          <w:sz w:val="24"/>
+        </w:rPr>
+        <w:t>Q</w:t>
+      </w:r>
+    </w:p>
+    <w:p>
+      <w:pPr>
+        <w:rPr>
+          <w:b/>
+          <w:sz w:val="24"/>
+        </w:rPr>
+      </w:pPr>
+      <w:r>
+        <w:rPr>
+          <w:noProof/>
+          <w:lang w:eastAsia="es-ES"/>
+        </w:rPr>
+        <w:drawing>
+          <wp:inline distT="0" distB="0" distL="0" distR="0" wp14:anchorId="44B48447" wp14:editId="52A9870B">
+            <wp:extent cx="5400040" cy="1082675"/>
+            <wp:effectExtent l="0" t="0" r="0" b="3175"/>
+            <wp:docPr id="2" name="Imagen 2"/>
+            <wp:cNvGraphicFramePr>
+              <a:graphicFrameLocks xmlns:a="http://schemas.openxmlformats.org/drawingml/2006/main" noChangeAspect="1"/>
+            </wp:cNvGraphicFramePr>
+            <a:graphic xmlns:a="http://schemas.openxmlformats.org/drawingml/2006/main">
+              <a:graphicData uri="http://schemas.openxmlformats.org/drawingml/2006/picture">
+                <pic:pic xmlns:pic="http://schemas.openxmlformats.org/drawingml/2006/picture">
+                  <pic:nvPicPr>
+                    <pic:cNvPr id="1" name=""/>
+                    <pic:cNvPicPr/>
+                  </pic:nvPicPr>
+                  <pic:blipFill>
+                    <a:blip r:embed="rId5"/>
+                    <a:stretch>
+                      <a:fillRect/>
+                    </a:stretch>
+                  </pic:blipFill>
+                  <pic:spPr>
+                    <a:xfrm>
+                      <a:off x="0" y="0"/>
+                      <a:ext cx="5400040" cy="1082675"/>
+                    </a:xfrm>
+                    <a:prstGeom prst="rect">
+                      <a:avLst/>
+                    </a:prstGeom>
+                  </pic:spPr>
+                </pic:pic>
+              </a:graphicData>
+            </a:graphic>
+          </wp:inline>
+        </w:drawing>
+      </w:r>
+    </w:p>
+    <w:p>
+      <w:pPr>
+        <w:rPr>
+          <w:b/>
+          <w:sz w:val="24"/>
+        </w:rPr>
+      </w:pPr>
+      <w:r>
+        <w:rPr>
+          <w:b/>
+          <w:sz w:val="24"/>
+        </w:rPr>
+        <w:t>A</w:t>
+      </w:r>
+    </w:p>
+    <w:p>
+      <w:pPr>
+        <w:rPr>
+          <w:b/>
+          <w:sz w:val="24"/>
+        </w:rPr>
+      </w:pPr>
+      <w:r>
+        <w:rPr>
+          <w:noProof/>
+          <w:lang w:eastAsia="es-ES"/>
+        </w:rPr>
+        <w:drawing>
+          <wp:inline distT="0" distB="0" distL="0" distR="0" wp14:anchorId="436C25E5" wp14:editId="1CAC9E65">
+            <wp:extent cx="5400040" cy="699135"/>
+            <wp:effectExtent l="0" t="0" r="0" b="5715"/>
+            <wp:docPr id="4" name="Imagen 4"/>
+            <wp:cNvGraphicFramePr>
+              <a:graphicFrameLocks xmlns:a="http://schemas.openxmlformats.org/drawingml/2006/main" noChangeAspect="1"/>
+            </wp:cNvGraphicFramePr>
+            <a:graphic xmlns:a="http://schemas.openxmlformats.org/drawingml/2006/main">
+              <a:graphicData uri="http://schemas.openxmlformats.org/drawingml/2006/picture">
+                <pic:pic xmlns:pic="http://schemas.openxmlformats.org/drawingml/2006/picture">
+                  <pic:nvPicPr>
+                    <pic:cNvPr id="1" name=""/>
+                    <pic:cNvPicPr/>
+                  </pic:nvPicPr>
+                  <pic:blipFill>
+                    <a:blip r:embed="rId6"/>
+                    <a:stretch>
+                      <a:fillRect/>
+                    </a:stretch>
+                  </pic:blipFill>
+                  <pic:spPr>
+                    <a:xfrm>
+                      <a:off x="0" y="0"/>
+                      <a:ext cx="5400040" cy="699135"/>
+                    </a:xfrm>
+                    <a:prstGeom prst="rect">
+                      <a:avLst/>
+                    </a:prstGeom>
+                  </pic:spPr>
+                </pic:pic>
+              </a:graphicData>
+            </a:graphic>
+          </wp:inline>
+        </w:drawing>
+      </w:r>
+    </w:p>
+    <w:p>
+      <w:pPr>
+        <w:rPr>
+          <w:b/>
+          <w:sz w:val="24"/>
+        </w:rPr>
+      </w:pPr>
+      <w:r>
+        <w:rPr>
+          <w:b/>
+          <w:sz w:val="24"/>
+        </w:rPr>
+        <w:t>A</w:t>
+      </w:r>
+    </w:p>
+    <w:p>
+      <w:pPr>
+        <w:rPr>
+          <w:b/>
+          <w:sz w:val="24"/>
+        </w:rPr>
+      </w:pPr>
+      <w:r>
+        <w:rPr>
+          <w:noProof/>
+          <w:lang w:eastAsia="es-ES"/>
+        </w:rPr>
+        <w:drawing>
+          <wp:inline distT="0" distB="0" distL="0" distR="0" wp14:anchorId="7EA4BD7C" wp14:editId="3894834E">
+            <wp:extent cx="2266950" cy="361950"/>
+            <wp:effectExtent l="0" t="0" r="0" b="0"/>
+            <wp:docPr id="5" name="Imagen 5"/>
+            <wp:cNvGraphicFramePr>
+              <a:graphicFrameLocks xmlns:a="http://schemas.openxmlformats.org/drawingml/2006/main" noChangeAspect="1"/>
+            </wp:cNvGraphicFramePr>
+            <a:graphic xmlns:a="http://schemas.openxmlformats.org/drawingml/2006/main">
+              <a:graphicData uri="http://schemas.openxmlformats.org/drawingml/2006/picture">
+                <pic:pic xmlns:pic="http://schemas.openxmlformats.org/drawingml/2006/picture">
+                  <pic:nvPicPr>
+                    <pic:cNvPr id="1" name=""/>
+                    <pic:cNvPicPr/>
+                  </pic:nvPicPr>
+                  <pic:blipFill>
+                    <a:blip r:embed="rId7"/>
+                    <a:stretch>
+                      <a:fillRect/>
+                    </a:stretch>
+                  </pic:blipFill>
+                  <pic:spPr>
+                    <a:xfrm>
+                      <a:off x="0" y="0"/>
+                      <a:ext cx="2266950" cy="361950"/>
+                    </a:xfrm>
+                    <a:prstGeom prst="rect">
+                      <a:avLst/>
+                    </a:prstGeom>
+                  </pic:spPr>
+                </pic:pic>
+              </a:graphicData>
+            </a:graphic>
+          </wp:inline>
+        </w:drawing>
+      </w:r>
+    </w:p>
+    <w:p>
+      <w:pPr>
+        <w:rPr>
+          <w:b/>
+          <w:sz w:val="24"/>
+        </w:rPr>
+      </w:pPr>
+      <w:r>
+        <w:rPr>
+          <w:b/>
+          <w:sz w:val="24"/>
+        </w:rPr>
+        <w:t>A</w:t>
+      </w:r>
+    </w:p>
+    <w:p>
+      <w:pPr>
         <w:rPr>
           <w:b/>
           <w:sz w:val="24"/>

</xml_diff>

<commit_message>
Esto es un tercer commit
</commit_message>
<xml_diff>
--- a/Desktop/Ciberseguridad/Puesta de Producción Segura/Segundo Trimestre/04. 26-04-22/Gitflow.docx
+++ b/Desktop/Ciberseguridad/Puesta de Producción Segura/Segundo Trimestre/04. 26-04-22/Gitflow.docx
@@ -297,6 +297,135 @@
           <w:b/>
           <w:sz w:val="24"/>
         </w:rPr>
+        <w:t>A</w:t>
+      </w:r>
+    </w:p>
+    <w:p>
+      <w:pPr>
+        <w:rPr>
+          <w:b/>
+          <w:sz w:val="24"/>
+        </w:rPr>
+      </w:pPr>
+      <w:r>
+        <w:rPr>
+          <w:noProof/>
+          <w:lang w:eastAsia="es-ES"/>
+        </w:rPr>
+        <w:drawing>
+          <wp:inline distT="0" distB="0" distL="0" distR="0" wp14:anchorId="316500F8" wp14:editId="3241CF99">
+            <wp:extent cx="5400040" cy="400050"/>
+            <wp:effectExtent l="0" t="0" r="0" b="0"/>
+            <wp:docPr id="6" name="Imagen 6"/>
+            <wp:cNvGraphicFramePr>
+              <a:graphicFrameLocks xmlns:a="http://schemas.openxmlformats.org/drawingml/2006/main" noChangeAspect="1"/>
+            </wp:cNvGraphicFramePr>
+            <a:graphic xmlns:a="http://schemas.openxmlformats.org/drawingml/2006/main">
+              <a:graphicData uri="http://schemas.openxmlformats.org/drawingml/2006/picture">
+                <pic:pic xmlns:pic="http://schemas.openxmlformats.org/drawingml/2006/picture">
+                  <pic:nvPicPr>
+                    <pic:cNvPr id="1" name=""/>
+                    <pic:cNvPicPr/>
+                  </pic:nvPicPr>
+                  <pic:blipFill>
+                    <a:blip r:embed="rId8"/>
+                    <a:stretch>
+                      <a:fillRect/>
+                    </a:stretch>
+                  </pic:blipFill>
+                  <pic:spPr>
+                    <a:xfrm>
+                      <a:off x="0" y="0"/>
+                      <a:ext cx="5400040" cy="400050"/>
+                    </a:xfrm>
+                    <a:prstGeom prst="rect">
+                      <a:avLst/>
+                    </a:prstGeom>
+                  </pic:spPr>
+                </pic:pic>
+              </a:graphicData>
+            </a:graphic>
+          </wp:inline>
+        </w:drawing>
+      </w:r>
+    </w:p>
+    <w:p>
+      <w:pPr>
+        <w:rPr>
+          <w:b/>
+          <w:sz w:val="24"/>
+        </w:rPr>
+      </w:pPr>
+      <w:r>
+        <w:rPr>
+          <w:b/>
+          <w:sz w:val="24"/>
+        </w:rPr>
+        <w:t>A</w:t>
+      </w:r>
+    </w:p>
+    <w:p>
+      <w:pPr>
+        <w:rPr>
+          <w:b/>
+          <w:sz w:val="24"/>
+        </w:rPr>
+      </w:pPr>
+      <w:r>
+        <w:rPr>
+          <w:noProof/>
+          <w:lang w:eastAsia="es-ES"/>
+        </w:rPr>
+        <w:drawing>
+          <wp:inline distT="0" distB="0" distL="0" distR="0" wp14:anchorId="3C4139FF" wp14:editId="30116892">
+            <wp:extent cx="5400040" cy="111125"/>
+            <wp:effectExtent l="0" t="0" r="0" b="3175"/>
+            <wp:docPr id="7" name="Imagen 7"/>
+            <wp:cNvGraphicFramePr>
+              <a:graphicFrameLocks xmlns:a="http://schemas.openxmlformats.org/drawingml/2006/main" noChangeAspect="1"/>
+            </wp:cNvGraphicFramePr>
+            <a:graphic xmlns:a="http://schemas.openxmlformats.org/drawingml/2006/main">
+              <a:graphicData uri="http://schemas.openxmlformats.org/drawingml/2006/picture">
+                <pic:pic xmlns:pic="http://schemas.openxmlformats.org/drawingml/2006/picture">
+                  <pic:nvPicPr>
+                    <pic:cNvPr id="1" name=""/>
+                    <pic:cNvPicPr/>
+                  </pic:nvPicPr>
+                  <pic:blipFill>
+                    <a:blip r:embed="rId9"/>
+                    <a:stretch>
+                      <a:fillRect/>
+                    </a:stretch>
+                  </pic:blipFill>
+                  <pic:spPr>
+                    <a:xfrm>
+                      <a:off x="0" y="0"/>
+                      <a:ext cx="5400040" cy="111125"/>
+                    </a:xfrm>
+                    <a:prstGeom prst="rect">
+                      <a:avLst/>
+                    </a:prstGeom>
+                  </pic:spPr>
+                </pic:pic>
+              </a:graphicData>
+            </a:graphic>
+          </wp:inline>
+        </w:drawing>
+      </w:r>
+    </w:p>
+    <w:p>
+      <w:pPr>
+        <w:rPr>
+          <w:b/>
+          <w:sz w:val="24"/>
+        </w:rPr>
+      </w:pPr>
+      <w:r>
+        <w:rPr>
+          <w:b/>
+          <w:sz w:val="24"/>
+        </w:rPr>
+        <w:lastRenderedPageBreak/>
         <w:t>A</w:t>
       </w:r>
     </w:p>

</xml_diff>

<commit_message>
Agregamos una linea en el merge
</commit_message>
<xml_diff>
--- a/Desktop/Ciberseguridad/Puesta de Producción Segura/Segundo Trimestre/04. 26-04-22/Gitflow.docx
+++ b/Desktop/Ciberseguridad/Puesta de Producción Segura/Segundo Trimestre/04. 26-04-22/Gitflow.docx
@@ -436,6 +436,175 @@
           <w:sz w:val="24"/>
         </w:rPr>
       </w:pPr>
+      <w:r>
+        <w:rPr>
+          <w:noProof/>
+          <w:lang w:eastAsia="es-ES"/>
+        </w:rPr>
+        <w:drawing>
+          <wp:inline distT="0" distB="0" distL="0" distR="0" wp14:anchorId="77A561EE" wp14:editId="64DBD4F4">
+            <wp:extent cx="5400040" cy="340360"/>
+            <wp:effectExtent l="0" t="0" r="0" b="2540"/>
+            <wp:docPr id="8" name="Imagen 8"/>
+            <wp:cNvGraphicFramePr>
+              <a:graphicFrameLocks xmlns:a="http://schemas.openxmlformats.org/drawingml/2006/main" noChangeAspect="1"/>
+            </wp:cNvGraphicFramePr>
+            <a:graphic xmlns:a="http://schemas.openxmlformats.org/drawingml/2006/main">
+              <a:graphicData uri="http://schemas.openxmlformats.org/drawingml/2006/picture">
+                <pic:pic xmlns:pic="http://schemas.openxmlformats.org/drawingml/2006/picture">
+                  <pic:nvPicPr>
+                    <pic:cNvPr id="1" name=""/>
+                    <pic:cNvPicPr/>
+                  </pic:nvPicPr>
+                  <pic:blipFill>
+                    <a:blip r:embed="rId10"/>
+                    <a:stretch>
+                      <a:fillRect/>
+                    </a:stretch>
+                  </pic:blipFill>
+                  <pic:spPr>
+                    <a:xfrm>
+                      <a:off x="0" y="0"/>
+                      <a:ext cx="5400040" cy="340360"/>
+                    </a:xfrm>
+                    <a:prstGeom prst="rect">
+                      <a:avLst/>
+                    </a:prstGeom>
+                  </pic:spPr>
+                </pic:pic>
+              </a:graphicData>
+            </a:graphic>
+          </wp:inline>
+        </w:drawing>
+      </w:r>
+    </w:p>
+    <w:p>
+      <w:pPr>
+        <w:rPr>
+          <w:b/>
+          <w:sz w:val="24"/>
+        </w:rPr>
+      </w:pPr>
+      <w:r>
+        <w:rPr>
+          <w:b/>
+          <w:sz w:val="24"/>
+        </w:rPr>
+        <w:t>A</w:t>
+      </w:r>
+    </w:p>
+    <w:p>
+      <w:pPr>
+        <w:rPr>
+          <w:b/>
+          <w:sz w:val="24"/>
+        </w:rPr>
+      </w:pPr>
+      <w:r>
+        <w:rPr>
+          <w:noProof/>
+          <w:lang w:eastAsia="es-ES"/>
+        </w:rPr>
+        <w:drawing>
+          <wp:inline distT="0" distB="0" distL="0" distR="0" wp14:anchorId="011F2720" wp14:editId="64E642B5">
+            <wp:extent cx="3886200" cy="1514475"/>
+            <wp:effectExtent l="0" t="0" r="0" b="9525"/>
+            <wp:docPr id="9" name="Imagen 9"/>
+            <wp:cNvGraphicFramePr>
+              <a:graphicFrameLocks xmlns:a="http://schemas.openxmlformats.org/drawingml/2006/main" noChangeAspect="1"/>
+            </wp:cNvGraphicFramePr>
+            <a:graphic xmlns:a="http://schemas.openxmlformats.org/drawingml/2006/main">
+              <a:graphicData uri="http://schemas.openxmlformats.org/drawingml/2006/picture">
+                <pic:pic xmlns:pic="http://schemas.openxmlformats.org/drawingml/2006/picture">
+                  <pic:nvPicPr>
+                    <pic:cNvPr id="1" name=""/>
+                    <pic:cNvPicPr/>
+                  </pic:nvPicPr>
+                  <pic:blipFill>
+                    <a:blip r:embed="rId11"/>
+                    <a:stretch>
+                      <a:fillRect/>
+                    </a:stretch>
+                  </pic:blipFill>
+                  <pic:spPr>
+                    <a:xfrm>
+                      <a:off x="0" y="0"/>
+                      <a:ext cx="3886200" cy="1514475"/>
+                    </a:xfrm>
+                    <a:prstGeom prst="rect">
+                      <a:avLst/>
+                    </a:prstGeom>
+                  </pic:spPr>
+                </pic:pic>
+              </a:graphicData>
+            </a:graphic>
+          </wp:inline>
+        </w:drawing>
+      </w:r>
+    </w:p>
+    <w:p>
+      <w:pPr>
+        <w:rPr>
+          <w:b/>
+          <w:sz w:val="24"/>
+        </w:rPr>
+      </w:pPr>
+      <w:r>
+        <w:rPr>
+          <w:b/>
+          <w:sz w:val="24"/>
+        </w:rPr>
+        <w:t>A</w:t>
+      </w:r>
+    </w:p>
+    <w:p>
+      <w:pPr>
+        <w:rPr>
+          <w:b/>
+          <w:sz w:val="24"/>
+        </w:rPr>
+      </w:pPr>
+      <w:r>
+        <w:rPr>
+          <w:noProof/>
+          <w:lang w:eastAsia="es-ES"/>
+        </w:rPr>
+        <w:drawing>
+          <wp:inline distT="0" distB="0" distL="0" distR="0" wp14:anchorId="15D59E52" wp14:editId="1CD736F4">
+            <wp:extent cx="5400040" cy="526415"/>
+            <wp:effectExtent l="0" t="0" r="0" b="6985"/>
+            <wp:docPr id="10" name="Imagen 10"/>
+            <wp:cNvGraphicFramePr>
+              <a:graphicFrameLocks xmlns:a="http://schemas.openxmlformats.org/drawingml/2006/main" noChangeAspect="1"/>
+            </wp:cNvGraphicFramePr>
+            <a:graphic xmlns:a="http://schemas.openxmlformats.org/drawingml/2006/main">
+              <a:graphicData uri="http://schemas.openxmlformats.org/drawingml/2006/picture">
+                <pic:pic xmlns:pic="http://schemas.openxmlformats.org/drawingml/2006/picture">
+                  <pic:nvPicPr>
+                    <pic:cNvPr id="1" name=""/>
+                    <pic:cNvPicPr/>
+                  </pic:nvPicPr>
+                  <pic:blipFill>
+                    <a:blip r:embed="rId12"/>
+                    <a:stretch>
+                      <a:fillRect/>
+                    </a:stretch>
+                  </pic:blipFill>
+                  <pic:spPr>
+                    <a:xfrm>
+                      <a:off x="0" y="0"/>
+                      <a:ext cx="5400040" cy="526415"/>
+                    </a:xfrm>
+                    <a:prstGeom prst="rect">
+                      <a:avLst/>
+                    </a:prstGeom>
+                  </pic:spPr>
+                </pic:pic>
+              </a:graphicData>
+            </a:graphic>
+          </wp:inline>
+        </w:drawing>
+      </w:r>
       <w:bookmarkStart w:id="0" w:name="_GoBack"/>
       <w:bookmarkEnd w:id="0"/>
     </w:p>

</xml_diff>